<commit_message>
Updated Story Bible with ending sequence
</commit_message>
<xml_diff>
--- a/UnrealHouse/Story/Story Bible.docx
+++ b/UnrealHouse/Story/Story Bible.docx
@@ -719,32 +719,136 @@
         <w:jc w:val="both"/>
         <w:rPr>
           <w:rFonts w:ascii="Times New Roman" w:hAnsi="Times New Roman" w:cs="Times New Roman"/>
-          <w:i/>
-          <w:sz w:val="24"/>
-          <w:szCs w:val="24"/>
-        </w:rPr>
-      </w:pPr>
-    </w:p>
-    <w:p>
-      <w:pPr>
-        <w:jc w:val="both"/>
-        <w:rPr>
-          <w:rFonts w:ascii="Times New Roman" w:hAnsi="Times New Roman" w:cs="Times New Roman"/>
-          <w:sz w:val="24"/>
-          <w:szCs w:val="24"/>
-        </w:rPr>
-      </w:pPr>
-      <w:r>
-        <w:rPr>
-          <w:rFonts w:ascii="Times New Roman" w:hAnsi="Times New Roman" w:cs="Times New Roman"/>
-          <w:sz w:val="24"/>
-          <w:szCs w:val="24"/>
-        </w:rPr>
-        <w:tab/>
-        <w:t>-Text above phone, no voice acting</w:t>
+          <w:sz w:val="24"/>
+          <w:szCs w:val="24"/>
+        </w:rPr>
+      </w:pPr>
+      <w:r>
+        <w:rPr>
+          <w:rFonts w:ascii="Times New Roman" w:hAnsi="Times New Roman" w:cs="Times New Roman"/>
+          <w:sz w:val="24"/>
+          <w:szCs w:val="24"/>
+        </w:rPr>
+        <w:tab/>
+        <w:t>The final version of the above dialogue will appear as text floating above the phone.  It’ll turn to face the player no matter where they are, but it can’t physically move, so the player does have the option of looking away from it if they want to.</w:t>
+      </w:r>
+    </w:p>
+    <w:p>
+      <w:pPr>
+        <w:jc w:val="both"/>
+        <w:rPr>
+          <w:rFonts w:ascii="Times New Roman" w:hAnsi="Times New Roman" w:cs="Times New Roman"/>
+          <w:sz w:val="24"/>
+          <w:szCs w:val="24"/>
+        </w:rPr>
+      </w:pPr>
+    </w:p>
+    <w:p>
+      <w:pPr>
+        <w:jc w:val="both"/>
+        <w:rPr>
+          <w:rFonts w:ascii="Times New Roman" w:hAnsi="Times New Roman" w:cs="Times New Roman"/>
+          <w:sz w:val="24"/>
+          <w:szCs w:val="24"/>
+        </w:rPr>
+      </w:pPr>
+    </w:p>
+    <w:p>
+      <w:pPr>
+        <w:jc w:val="both"/>
+        <w:rPr>
+          <w:rFonts w:ascii="Times New Roman" w:hAnsi="Times New Roman" w:cs="Times New Roman"/>
+          <w:sz w:val="24"/>
+          <w:szCs w:val="24"/>
+        </w:rPr>
+      </w:pPr>
+      <w:r>
+        <w:rPr>
+          <w:rFonts w:ascii="Times New Roman" w:hAnsi="Times New Roman" w:cs="Times New Roman"/>
+          <w:sz w:val="24"/>
+          <w:szCs w:val="24"/>
+        </w:rPr>
+        <w:tab/>
+        <w:t xml:space="preserve">-The final challenge of the game is nothing more than exiting the house.  It’s a hallway with the exit door at the very end.  Said door should probably be made to stand out from all other doors – i.e. there should be something about it that signifies that it’s a door to the outside world and not just a door to another place in the house.  Maybe it has see-through glass on it?  In that case, the Sun outside the door would have to be bright enough such that the tint of its light through the glass should be too bright for the player to see outside the door from the inside.  In any event, as the player approaches the door, the music ramps up.  The camera here can distort or perhaps contract, heightening a feeling of claustrophobia?  </w:t>
+      </w:r>
+      <w:r>
+        <w:rPr>
+          <w:rFonts w:ascii="Times New Roman" w:hAnsi="Times New Roman" w:cs="Times New Roman"/>
+          <w:sz w:val="24"/>
+          <w:szCs w:val="24"/>
+        </w:rPr>
+        <w:t>Perhaps heavy breathing can be heard as the player character pants, on the verge of a panic attack?  But finally, once they reach the door, they open it, and all sounds fade away as the screen fades to white.</w:t>
+      </w:r>
+      <w:r>
+        <w:rPr>
+          <w:rFonts w:ascii="Times New Roman" w:hAnsi="Times New Roman" w:cs="Times New Roman"/>
+          <w:sz w:val="24"/>
+          <w:szCs w:val="24"/>
+        </w:rPr>
+        <w:t xml:space="preserve">  Given the plan for the rest of our game, I think it would be good to use the hand here to open the door.</w:t>
+      </w:r>
+    </w:p>
+    <w:p>
+      <w:pPr>
+        <w:jc w:val="both"/>
+        <w:rPr>
+          <w:rFonts w:ascii="Times New Roman" w:hAnsi="Times New Roman" w:cs="Times New Roman"/>
+          <w:sz w:val="24"/>
+          <w:szCs w:val="24"/>
+        </w:rPr>
+      </w:pPr>
+      <w:r>
+        <w:rPr>
+          <w:rFonts w:ascii="Times New Roman" w:hAnsi="Times New Roman" w:cs="Times New Roman"/>
+          <w:sz w:val="24"/>
+          <w:szCs w:val="24"/>
+        </w:rPr>
+        <w:tab/>
+        <w:t>If we do something like this for the final area of our game, it gives the programmers something interesting to experiment with through the camera, Kirsten something interesting with the door that light needs to be able to pass through</w:t>
+      </w:r>
+      <w:r>
+        <w:rPr>
+          <w:rFonts w:ascii="Times New Roman" w:hAnsi="Times New Roman" w:cs="Times New Roman"/>
+          <w:sz w:val="24"/>
+          <w:szCs w:val="24"/>
+        </w:rPr>
+        <w:t xml:space="preserve"> as well as the hand</w:t>
+      </w:r>
+      <w:r>
+        <w:rPr>
+          <w:rFonts w:ascii="Times New Roman" w:hAnsi="Times New Roman" w:cs="Times New Roman"/>
+          <w:sz w:val="24"/>
+          <w:szCs w:val="24"/>
+        </w:rPr>
+        <w:t xml:space="preserve">, and me something interesting with making the music fit the scene well.  That’s what I thought, anyways.  My one worry about this scene is that there is too little going on for it to be worthy of the game’s final challenge, but upon further review, I actually think that I like that.  Then it can be, like, there are </w:t>
+      </w:r>
+      <w:r>
+        <w:rPr>
+          <w:rFonts w:ascii="Times New Roman" w:hAnsi="Times New Roman" w:cs="Times New Roman"/>
+          <w:sz w:val="24"/>
+          <w:szCs w:val="24"/>
+        </w:rPr>
+        <w:lastRenderedPageBreak/>
+        <w:t>all of these symptoms of anxiety (having trouble waking up in the morning, having trouble talking to people over the phone), but the root cause is something that is quite small and unassuming, like simply leaving one’s house.  We</w:t>
       </w:r>
       <w:bookmarkStart w:id="0" w:name="_GoBack"/>
       <w:bookmarkEnd w:id="0"/>
+      <w:r>
+        <w:rPr>
+          <w:rFonts w:ascii="Times New Roman" w:hAnsi="Times New Roman" w:cs="Times New Roman"/>
+          <w:sz w:val="24"/>
+          <w:szCs w:val="24"/>
+        </w:rPr>
+        <w:t>l</w:t>
+      </w:r>
+      <w:r>
+        <w:rPr>
+          <w:rFonts w:ascii="Times New Roman" w:hAnsi="Times New Roman" w:cs="Times New Roman"/>
+          <w:sz w:val="24"/>
+          <w:szCs w:val="24"/>
+        </w:rPr>
+        <w:t>l, we’ll talk about it more when I share this idea with you all.  Which might be happening right now, as you’re reading this…?  That’s funny XD</w:t>
+      </w:r>
     </w:p>
     <w:sectPr>
       <w:pgSz w:w="12240" w:h="15840"/>

</xml_diff>

<commit_message>
Updated Story Bible (New draft for full game narrative complete)
</commit_message>
<xml_diff>
--- a/UnrealHouse/Story/Story Bible.docx
+++ b/UnrealHouse/Story/Story Bible.docx
@@ -723,7 +723,100 @@
           <w:szCs w:val="24"/>
         </w:rPr>
         <w:tab/>
-        <w:t xml:space="preserve">In regards to a puzzle element for the phone section – Huang came up with a trigger that change the player’s field of vision to be darker around the edges.  Why don’t we have that happen to the screen when the player looks away from the phone conversation?  The ringing phones incite the player to look away and the conversation incites them to stay focused on the dialogue.  </w:t>
+        <w:t>In regards to a puzzle element for the phone section – Huang came up with a trigger that change the player’s field of vision to be darker around the edges.  Why don’t we have that happen to the screen when the player looks away from the phone conversation?  The ringing phones incite the player to look away and the conversation incites them to stay focused on the dialogu</w:t>
+      </w:r>
+      <w:r>
+        <w:rPr>
+          <w:rFonts w:ascii="Times New Roman" w:hAnsi="Times New Roman" w:cs="Times New Roman"/>
+          <w:sz w:val="24"/>
+          <w:szCs w:val="24"/>
+        </w:rPr>
+        <w:t>e.</w:t>
+      </w:r>
+    </w:p>
+    <w:p>
+      <w:pPr>
+        <w:jc w:val="both"/>
+        <w:rPr>
+          <w:rFonts w:ascii="Times New Roman" w:hAnsi="Times New Roman" w:cs="Times New Roman"/>
+          <w:sz w:val="24"/>
+          <w:szCs w:val="24"/>
+        </w:rPr>
+      </w:pPr>
+    </w:p>
+    <w:p>
+      <w:pPr>
+        <w:jc w:val="both"/>
+        <w:rPr>
+          <w:rFonts w:ascii="Times New Roman" w:hAnsi="Times New Roman" w:cs="Times New Roman"/>
+          <w:sz w:val="24"/>
+          <w:szCs w:val="24"/>
+        </w:rPr>
+      </w:pPr>
+      <w:r>
+        <w:rPr>
+          <w:rFonts w:ascii="Times New Roman" w:hAnsi="Times New Roman" w:cs="Times New Roman"/>
+          <w:sz w:val="24"/>
+          <w:szCs w:val="24"/>
+        </w:rPr>
+        <w:tab/>
+        <w:t>~~~</w:t>
+      </w:r>
+    </w:p>
+    <w:p>
+      <w:pPr>
+        <w:jc w:val="both"/>
+        <w:rPr>
+          <w:rFonts w:ascii="Times New Roman" w:hAnsi="Times New Roman" w:cs="Times New Roman"/>
+          <w:sz w:val="24"/>
+          <w:szCs w:val="24"/>
+        </w:rPr>
+      </w:pPr>
+    </w:p>
+    <w:p>
+      <w:pPr>
+        <w:jc w:val="both"/>
+        <w:rPr>
+          <w:rFonts w:ascii="Times New Roman" w:hAnsi="Times New Roman" w:cs="Times New Roman"/>
+          <w:sz w:val="24"/>
+          <w:szCs w:val="24"/>
+        </w:rPr>
+      </w:pPr>
+      <w:r>
+        <w:rPr>
+          <w:rFonts w:ascii="Times New Roman" w:hAnsi="Times New Roman" w:cs="Times New Roman"/>
+          <w:sz w:val="24"/>
+          <w:szCs w:val="24"/>
+        </w:rPr>
+        <w:tab/>
+        <w:t xml:space="preserve">The message of the final section of the game, where AP walks down a hallway to leave the house, is that </w:t>
+      </w:r>
+      <w:r>
+        <w:rPr>
+          <w:rFonts w:ascii="Times New Roman" w:hAnsi="Times New Roman" w:cs="Times New Roman"/>
+          <w:sz w:val="24"/>
+          <w:szCs w:val="24"/>
+        </w:rPr>
+        <w:t>anxiety can be overcome if one perseveres.  We can employ audio, art, and camera tricks to distract the player from the door.  These distractions are the house itself trying to keep the player from leaving – AP’s anxiety trying to hold them back.  But if the player keeps moving forward, then AP overcomes their anxiety and leaves their house behind.</w:t>
+      </w:r>
+    </w:p>
+    <w:p>
+      <w:pPr>
+        <w:jc w:val="both"/>
+        <w:rPr>
+          <w:rFonts w:ascii="Times New Roman" w:hAnsi="Times New Roman" w:cs="Times New Roman"/>
+          <w:sz w:val="24"/>
+          <w:szCs w:val="24"/>
+        </w:rPr>
+      </w:pPr>
+      <w:r>
+        <w:rPr>
+          <w:rFonts w:ascii="Times New Roman" w:hAnsi="Times New Roman" w:cs="Times New Roman"/>
+          <w:sz w:val="24"/>
+          <w:szCs w:val="24"/>
+        </w:rPr>
+        <w:tab/>
+        <w:t>In addition, I think that it would be better if AP reaches out with their own hand to open the door to exit the house instead of having someone else reach out for them from beyond the front door.  I worry that the latter implies that it is impossible to overcome anxiety without the help of someone else, and I think that the former sends the empowering message that one can overcome anxiety through their own power.  I’ve been trying to construct the narrative around the former, as well – that’s what the phone section conversation is now all about.</w:t>
       </w:r>
       <w:bookmarkStart w:id="0" w:name="_GoBack"/>
       <w:bookmarkEnd w:id="0"/>
@@ -863,16 +956,7 @@
           <w:sz w:val="24"/>
           <w:szCs w:val="24"/>
         </w:rPr>
-        <w:t xml:space="preserve">Pressing a certain key, perhaps the spacebar, snoozes the alarm.  They have to mash a key or a bunch of keys </w:t>
-      </w:r>
-      <w:r>
-        <w:rPr>
-          <w:rFonts w:ascii="Times New Roman" w:hAnsi="Times New Roman" w:cs="Times New Roman"/>
-          <w:sz w:val="24"/>
-          <w:szCs w:val="24"/>
-        </w:rPr>
-        <w:lastRenderedPageBreak/>
-        <w:t>several times in order to get up.  As they come closer and closer to standing up, the chirping fades out.  When they successfully stand up, the chirping shuts off completely, and a low tone marks the completion of the task.  The player then walks out of their room to start their day by leaving their house.</w:t>
+        <w:t>Pressing a certain key, perhaps the spacebar, snoozes the alarm.  They have to mash a key or a bunch of keys several times in order to get up.  As they come closer and closer to standing up, the chirping fades out.  When they successfully stand up, the chirping shuts off completely, and a low tone marks the completion of the task.  The player then walks out of their room to start their day by leaving their house.</w:t>
       </w:r>
     </w:p>
     <w:p>
@@ -1126,16 +1210,7 @@
           <w:szCs w:val="24"/>
         </w:rPr>
         <w:tab/>
-        <w:t xml:space="preserve">-The final challenge of the game is nothing more than exiting the house.  It’s a hallway with the exit door at the very end.  Said door should probably be made to stand out from all other doors – i.e. there should be something about it that signifies that it’s a door to the outside world and not just a door to another place in the house.  Maybe it has see-through glass on it?  In that case, the Sun outside the door would have to be bright enough such that the tint of its light through the glass should be too bright for the player to see outside the door from the inside.  In any event, </w:t>
-      </w:r>
-      <w:r>
-        <w:rPr>
-          <w:rFonts w:ascii="Times New Roman" w:hAnsi="Times New Roman" w:cs="Times New Roman"/>
-          <w:sz w:val="24"/>
-          <w:szCs w:val="24"/>
-        </w:rPr>
-        <w:lastRenderedPageBreak/>
-        <w:t xml:space="preserve">as the player approaches the door, the music ramps up.  The camera here can distort or perhaps contract, heightening a feeling of claustrophobia?  </w:t>
+        <w:t xml:space="preserve">-The final challenge of the game is nothing more than exiting the house.  It’s a hallway with the exit door at the very end.  Said door should probably be made to stand out from all other doors – i.e. there should be something about it that signifies that it’s a door to the outside world and not just a door to another place in the house.  Maybe it has see-through glass on it?  In that case, the Sun outside the door would have to be bright enough such that the tint of its light through the glass should be too bright for the player to see outside the door from the inside.  In any event, as the player approaches the door, the music ramps up.  The camera here can distort or perhaps contract, heightening a feeling of claustrophobia?  </w:t>
       </w:r>
       <w:r>
         <w:rPr>

</xml_diff>